<commit_message>
changes in installation manual
</commit_message>
<xml_diff>
--- a/INSTALLATION MANUAL.docx
+++ b/INSTALLATION MANUAL.docx
@@ -62,16 +62,16 @@
           <wp:inline distB="114300" distT="114300" distL="114300" distR="114300">
             <wp:extent cx="3937163" cy="771525"/>
             <wp:effectExtent b="0" l="0" r="0" t="0"/>
-            <wp:docPr id="9" name="image1.png"/>
+            <wp:docPr id="14" name="image5.png"/>
             <a:graphic>
               <a:graphicData uri="http://schemas.openxmlformats.org/drawingml/2006/picture">
                 <pic:pic>
                   <pic:nvPicPr>
-                    <pic:cNvPr id="0" name="image1.png"/>
+                    <pic:cNvPr id="0" name="image5.png"/>
                     <pic:cNvPicPr preferRelativeResize="0"/>
                   </pic:nvPicPr>
                   <pic:blipFill>
-                    <a:blip r:embed="rId6"/>
+                    <a:blip r:embed="rId7"/>
                     <a:srcRect b="0" l="0" r="0" t="0"/>
                     <a:stretch>
                       <a:fillRect/>
@@ -266,7 +266,7 @@
           <w:szCs w:val="24"/>
         </w:rPr>
       </w:pPr>
-      <w:bookmarkStart w:colFirst="0" w:colLast="0" w:name="_gjdgxs" w:id="0"/>
+      <w:bookmarkStart w:colFirst="0" w:colLast="0" w:name="_heading=h.gjdgxs" w:id="0"/>
       <w:bookmarkEnd w:id="0"/>
       <w:r>
         <w:rPr>
@@ -282,7 +282,7 @@
         <w:widowControl w:val="0"/>
         <w:numPr>
           <w:ilvl w:val="0"/>
-          <w:numId w:val="4"/>
+          <w:numId w:val="1"/>
         </w:numPr>
         <w:spacing w:after="60" w:before="240" w:line="240" w:lineRule="auto"/>
         <w:ind w:left="720" w:hanging="360"/>
@@ -301,6 +301,11 @@
         </w:rPr>
         <w:t xml:space="preserve">Applicable Version………………..…....……………………………….…………………….2</w:t>
       </w:r>
+      <w:r>
+        <w:rPr>
+          <w:rtl w:val="0"/>
+        </w:rPr>
+      </w:r>
     </w:p>
     <w:p>
       <w:pPr>
@@ -310,7 +315,7 @@
         <w:widowControl w:val="0"/>
         <w:numPr>
           <w:ilvl w:val="0"/>
-          <w:numId w:val="4"/>
+          <w:numId w:val="1"/>
         </w:numPr>
         <w:spacing w:after="60" w:before="240" w:line="240" w:lineRule="auto"/>
         <w:ind w:left="720" w:hanging="360"/>
@@ -329,6 +334,11 @@
         </w:rPr>
         <w:t xml:space="preserve">Configuring Worldline……………..…………………………………………………………6</w:t>
       </w:r>
+      <w:r>
+        <w:rPr>
+          <w:rtl w:val="0"/>
+        </w:rPr>
+      </w:r>
     </w:p>
     <w:p>
       <w:pPr>
@@ -338,7 +348,7 @@
         <w:widowControl w:val="0"/>
         <w:numPr>
           <w:ilvl w:val="0"/>
-          <w:numId w:val="4"/>
+          <w:numId w:val="1"/>
         </w:numPr>
         <w:spacing w:after="60" w:before="240" w:line="240" w:lineRule="auto"/>
         <w:ind w:left="720" w:hanging="360"/>
@@ -348,7 +358,7 @@
           <w:szCs w:val="28"/>
         </w:rPr>
       </w:pPr>
-      <w:bookmarkStart w:colFirst="0" w:colLast="0" w:name="_bhdiqz685qvo" w:id="1"/>
+      <w:bookmarkStart w:colFirst="0" w:colLast="0" w:name="_heading=h.30j0zll" w:id="1"/>
       <w:bookmarkEnd w:id="1"/>
       <w:r>
         <w:rPr>
@@ -372,7 +382,7 @@
         <w:spacing w:after="150" w:line="240" w:lineRule="auto"/>
         <w:rPr/>
       </w:pPr>
-      <w:bookmarkStart w:colFirst="0" w:colLast="0" w:name="_idf8dbrllovl" w:id="2"/>
+      <w:bookmarkStart w:colFirst="0" w:colLast="0" w:name="_heading=h.1fob9te" w:id="2"/>
       <w:bookmarkEnd w:id="2"/>
       <w:r>
         <w:rPr>
@@ -406,10 +416,10 @@
         <w:widowControl w:val="0"/>
         <w:numPr>
           <w:ilvl w:val="2"/>
-          <w:numId w:val="5"/>
+          <w:numId w:val="2"/>
         </w:numPr>
         <w:spacing w:after="60" w:before="240" w:line="240" w:lineRule="auto"/>
-        <w:ind w:left="720"/>
+        <w:ind w:left="720" w:hanging="720"/>
         <w:jc w:val="center"/>
         <w:rPr>
           <w:rFonts w:ascii="Calibri" w:cs="Calibri" w:eastAsia="Calibri" w:hAnsi="Calibri"/>
@@ -433,10 +443,10 @@
         <w:widowControl w:val="0"/>
         <w:numPr>
           <w:ilvl w:val="0"/>
-          <w:numId w:val="5"/>
+          <w:numId w:val="2"/>
         </w:numPr>
         <w:spacing w:after="60" w:before="240" w:line="240" w:lineRule="auto"/>
-        <w:ind w:left="432"/>
+        <w:ind w:left="432" w:hanging="432"/>
         <w:jc w:val="center"/>
         <w:rPr>
           <w:rFonts w:ascii="Calibri" w:cs="Calibri" w:eastAsia="Calibri" w:hAnsi="Calibri"/>
@@ -564,10 +574,10 @@
         <w:widowControl w:val="0"/>
         <w:numPr>
           <w:ilvl w:val="2"/>
-          <w:numId w:val="5"/>
+          <w:numId w:val="2"/>
         </w:numPr>
         <w:spacing w:after="60" w:before="240" w:line="240" w:lineRule="auto"/>
-        <w:ind w:left="720"/>
+        <w:ind w:left="720" w:hanging="720"/>
         <w:jc w:val="center"/>
         <w:rPr>
           <w:rFonts w:ascii="Calibri" w:cs="Calibri" w:eastAsia="Calibri" w:hAnsi="Calibri"/>
@@ -656,7 +666,6 @@
           </w:tcPr>
           <w:p>
             <w:pPr>
-              <w:pageBreakBefore w:val="0"/>
               <w:widowControl w:val="0"/>
               <w:spacing w:line="240" w:lineRule="auto"/>
               <w:rPr>
@@ -691,7 +700,6 @@
           </w:tcPr>
           <w:p>
             <w:pPr>
-              <w:pageBreakBefore w:val="0"/>
               <w:widowControl w:val="0"/>
               <w:spacing w:line="240" w:lineRule="auto"/>
               <w:rPr>
@@ -732,7 +740,6 @@
           </w:tcPr>
           <w:p>
             <w:pPr>
-              <w:pageBreakBefore w:val="0"/>
               <w:widowControl w:val="0"/>
               <w:spacing w:line="240" w:lineRule="auto"/>
               <w:rPr>
@@ -750,11 +757,6 @@
               </w:rPr>
               <w:t xml:space="preserve">Python</w:t>
             </w:r>
-            <w:r>
-              <w:rPr>
-                <w:rtl w:val="0"/>
-              </w:rPr>
-            </w:r>
           </w:p>
         </w:tc>
         <w:tc>
@@ -770,7 +772,6 @@
           </w:tcPr>
           <w:p>
             <w:pPr>
-              <w:pageBreakBefore w:val="0"/>
               <w:widowControl w:val="0"/>
               <w:spacing w:line="240" w:lineRule="auto"/>
               <w:rPr>
@@ -786,7 +787,7 @@
                 <w:szCs w:val="24"/>
                 <w:rtl w:val="0"/>
               </w:rPr>
-              <w:t xml:space="preserve">3.6</w:t>
+              <w:t xml:space="preserve">3.10.8</w:t>
             </w:r>
           </w:p>
         </w:tc>
@@ -809,7 +810,6 @@
           </w:tcPr>
           <w:p>
             <w:pPr>
-              <w:pageBreakBefore w:val="0"/>
               <w:widowControl w:val="0"/>
               <w:spacing w:line="240" w:lineRule="auto"/>
               <w:rPr>
@@ -842,7 +842,6 @@
           </w:tcPr>
           <w:p>
             <w:pPr>
-              <w:pageBreakBefore w:val="0"/>
               <w:widowControl w:val="0"/>
               <w:spacing w:line="240" w:lineRule="auto"/>
               <w:rPr>
@@ -858,7 +857,7 @@
                 <w:szCs w:val="24"/>
                 <w:rtl w:val="0"/>
               </w:rPr>
-              <w:t xml:space="preserve">1.1.2</w:t>
+              <w:t xml:space="preserve">2.2.3</w:t>
             </w:r>
           </w:p>
         </w:tc>
@@ -948,7 +947,7 @@
           <w:b w:val="1"/>
         </w:rPr>
       </w:pPr>
-      <w:bookmarkStart w:colFirst="0" w:colLast="0" w:name="_efj5sweipx3l" w:id="3"/>
+      <w:bookmarkStart w:colFirst="0" w:colLast="0" w:name="_heading=h.3znysh7" w:id="3"/>
       <w:bookmarkEnd w:id="3"/>
       <w:r>
         <w:rPr>
@@ -991,7 +990,7 @@
         <w:pageBreakBefore w:val="0"/>
         <w:numPr>
           <w:ilvl w:val="0"/>
-          <w:numId w:val="2"/>
+          <w:numId w:val="4"/>
         </w:numPr>
         <w:spacing w:after="200" w:line="276" w:lineRule="auto"/>
         <w:ind w:left="720" w:hanging="360"/>
@@ -1016,7 +1015,7 @@
         <w:pageBreakBefore w:val="0"/>
         <w:numPr>
           <w:ilvl w:val="0"/>
-          <w:numId w:val="2"/>
+          <w:numId w:val="4"/>
         </w:numPr>
         <w:spacing w:after="240" w:before="240" w:line="276" w:lineRule="auto"/>
         <w:ind w:left="720" w:hanging="360"/>
@@ -1041,7 +1040,7 @@
         <w:pageBreakBefore w:val="0"/>
         <w:numPr>
           <w:ilvl w:val="0"/>
-          <w:numId w:val="2"/>
+          <w:numId w:val="4"/>
         </w:numPr>
         <w:spacing w:after="200" w:line="276" w:lineRule="auto"/>
         <w:ind w:left="720" w:hanging="360"/>
@@ -1103,7 +1102,6 @@
           </w:tcPr>
           <w:p>
             <w:pPr>
-              <w:pageBreakBefore w:val="0"/>
               <w:widowControl w:val="0"/>
               <w:spacing w:after="200" w:line="240" w:lineRule="auto"/>
               <w:rPr>
@@ -1140,7 +1138,6 @@
           </w:tcPr>
           <w:p>
             <w:pPr>
-              <w:pageBreakBefore w:val="0"/>
               <w:widowControl w:val="0"/>
               <w:spacing w:after="200" w:line="240" w:lineRule="auto"/>
               <w:rPr>
@@ -1182,7 +1179,6 @@
           </w:tcPr>
           <w:p>
             <w:pPr>
-              <w:pageBreakBefore w:val="0"/>
               <w:widowControl w:val="0"/>
               <w:spacing w:after="200" w:line="240" w:lineRule="auto"/>
               <w:rPr>
@@ -1213,7 +1209,6 @@
           </w:tcPr>
           <w:p>
             <w:pPr>
-              <w:pageBreakBefore w:val="0"/>
               <w:widowControl w:val="0"/>
               <w:spacing w:after="200" w:line="240" w:lineRule="auto"/>
               <w:rPr>
@@ -1249,7 +1244,6 @@
           </w:tcPr>
           <w:p>
             <w:pPr>
-              <w:pageBreakBefore w:val="0"/>
               <w:widowControl w:val="0"/>
               <w:spacing w:after="200" w:line="240" w:lineRule="auto"/>
               <w:rPr>
@@ -1280,7 +1274,6 @@
           </w:tcPr>
           <w:p>
             <w:pPr>
-              <w:pageBreakBefore w:val="0"/>
               <w:widowControl w:val="0"/>
               <w:spacing w:after="200" w:line="240" w:lineRule="auto"/>
               <w:rPr>
@@ -1316,7 +1309,6 @@
           </w:tcPr>
           <w:p>
             <w:pPr>
-              <w:pageBreakBefore w:val="0"/>
               <w:widowControl w:val="0"/>
               <w:spacing w:after="200" w:line="240" w:lineRule="auto"/>
               <w:rPr>
@@ -1347,7 +1339,6 @@
           </w:tcPr>
           <w:p>
             <w:pPr>
-              <w:pageBreakBefore w:val="0"/>
               <w:widowControl w:val="0"/>
               <w:spacing w:after="200" w:line="240" w:lineRule="auto"/>
               <w:rPr>
@@ -1387,7 +1378,6 @@
           </w:tcPr>
           <w:p>
             <w:pPr>
-              <w:pageBreakBefore w:val="0"/>
               <w:widowControl w:val="0"/>
               <w:spacing w:after="240" w:before="240" w:line="240" w:lineRule="auto"/>
               <w:rPr>
@@ -1408,7 +1398,6 @@
           </w:p>
           <w:p>
             <w:pPr>
-              <w:pageBreakBefore w:val="0"/>
               <w:widowControl w:val="0"/>
               <w:spacing w:line="240" w:lineRule="auto"/>
               <w:rPr>
@@ -1437,7 +1426,6 @@
           </w:tcPr>
           <w:p>
             <w:pPr>
-              <w:pageBreakBefore w:val="0"/>
               <w:widowControl w:val="0"/>
               <w:spacing w:after="240" w:before="240" w:line="240" w:lineRule="auto"/>
               <w:rPr>
@@ -1513,16 +1501,16 @@
           <wp:inline distB="114300" distT="114300" distL="114300" distR="114300">
             <wp:extent cx="6834188" cy="2171700"/>
             <wp:effectExtent b="0" l="0" r="0" t="0"/>
-            <wp:docPr id="1" name="image9.png"/>
+            <wp:docPr id="16" name="image11.png"/>
             <a:graphic>
               <a:graphicData uri="http://schemas.openxmlformats.org/drawingml/2006/picture">
                 <pic:pic>
                   <pic:nvPicPr>
-                    <pic:cNvPr id="0" name="image9.png"/>
+                    <pic:cNvPr id="0" name="image11.png"/>
                     <pic:cNvPicPr preferRelativeResize="0"/>
                   </pic:nvPicPr>
                   <pic:blipFill>
-                    <a:blip r:embed="rId7"/>
+                    <a:blip r:embed="rId8"/>
                     <a:srcRect b="0" l="0" r="0" t="0"/>
                     <a:stretch>
                       <a:fillRect/>
@@ -1573,7 +1561,7 @@
         <w:pageBreakBefore w:val="0"/>
         <w:numPr>
           <w:ilvl w:val="0"/>
-          <w:numId w:val="2"/>
+          <w:numId w:val="4"/>
         </w:numPr>
         <w:spacing w:after="150" w:line="240" w:lineRule="auto"/>
         <w:ind w:left="698" w:hanging="360"/>
@@ -1598,7 +1586,7 @@
         <w:pageBreakBefore w:val="0"/>
         <w:numPr>
           <w:ilvl w:val="0"/>
-          <w:numId w:val="2"/>
+          <w:numId w:val="4"/>
         </w:numPr>
         <w:spacing w:after="150" w:line="240" w:lineRule="auto"/>
         <w:ind w:left="698" w:hanging="360"/>
@@ -1626,7 +1614,7 @@
         <w:spacing w:line="240" w:lineRule="auto"/>
         <w:rPr/>
       </w:pPr>
-      <w:bookmarkStart w:colFirst="0" w:colLast="0" w:name="_2iq1vbrrpmmh" w:id="4"/>
+      <w:bookmarkStart w:colFirst="0" w:colLast="0" w:name="_heading=h.2et92p0" w:id="4"/>
       <w:bookmarkEnd w:id="4"/>
       <w:r>
         <w:rPr>
@@ -1738,16 +1726,16 @@
           <wp:inline distB="114300" distT="114300" distL="114300" distR="114300">
             <wp:extent cx="6510338" cy="3276600"/>
             <wp:effectExtent b="0" l="0" r="0" t="0"/>
-            <wp:docPr id="11" name="image5.png"/>
+            <wp:docPr id="15" name="image12.png"/>
             <a:graphic>
               <a:graphicData uri="http://schemas.openxmlformats.org/drawingml/2006/picture">
                 <pic:pic>
                   <pic:nvPicPr>
-                    <pic:cNvPr id="0" name="image5.png"/>
+                    <pic:cNvPr id="0" name="image12.png"/>
                     <pic:cNvPicPr preferRelativeResize="0"/>
                   </pic:nvPicPr>
                   <pic:blipFill>
-                    <a:blip r:embed="rId8"/>
+                    <a:blip r:embed="rId9"/>
                     <a:srcRect b="0" l="0" r="0" t="0"/>
                     <a:stretch>
                       <a:fillRect/>
@@ -1786,7 +1774,7 @@
           <w:szCs w:val="36"/>
         </w:rPr>
       </w:pPr>
-      <w:bookmarkStart w:colFirst="0" w:colLast="0" w:name="_fwodatcnznva" w:id="5"/>
+      <w:bookmarkStart w:colFirst="0" w:colLast="0" w:name="_heading=h.tyjcwt" w:id="5"/>
       <w:bookmarkEnd w:id="5"/>
       <w:r>
         <w:rPr>
@@ -1807,7 +1795,7 @@
           <w:szCs w:val="36"/>
         </w:rPr>
       </w:pPr>
-      <w:bookmarkStart w:colFirst="0" w:colLast="0" w:name="_zclz40iwy1ya" w:id="6"/>
+      <w:bookmarkStart w:colFirst="0" w:colLast="0" w:name="_heading=h.3dy6vkm" w:id="6"/>
       <w:bookmarkEnd w:id="6"/>
       <w:r>
         <w:rPr>
@@ -1828,7 +1816,7 @@
           <w:szCs w:val="36"/>
         </w:rPr>
       </w:pPr>
-      <w:bookmarkStart w:colFirst="0" w:colLast="0" w:name="_6x3lmsqysxcy" w:id="7"/>
+      <w:bookmarkStart w:colFirst="0" w:colLast="0" w:name="_heading=h.1t3h5sf" w:id="7"/>
       <w:bookmarkEnd w:id="7"/>
       <w:r>
         <w:rPr>
@@ -1853,7 +1841,7 @@
           <w:color w:val="000000"/>
         </w:rPr>
       </w:pPr>
-      <w:bookmarkStart w:colFirst="0" w:colLast="0" w:name="_5x2fftln2a0u" w:id="8"/>
+      <w:bookmarkStart w:colFirst="0" w:colLast="0" w:name="_heading=h.4d34og8" w:id="8"/>
       <w:bookmarkEnd w:id="8"/>
       <w:r>
         <w:rPr>
@@ -1891,7 +1879,7 @@
           <w:color w:val="000000"/>
         </w:rPr>
       </w:pPr>
-      <w:bookmarkStart w:colFirst="0" w:colLast="0" w:name="_ufl1529i3008" w:id="9"/>
+      <w:bookmarkStart w:colFirst="0" w:colLast="0" w:name="_heading=h.2s8eyo1" w:id="9"/>
       <w:bookmarkEnd w:id="9"/>
       <w:r>
         <w:rPr>
@@ -1952,7 +1940,7 @@
           <w:color w:val="000000"/>
         </w:rPr>
       </w:pPr>
-      <w:bookmarkStart w:colFirst="0" w:colLast="0" w:name="_tyjcwt" w:id="10"/>
+      <w:bookmarkStart w:colFirst="0" w:colLast="0" w:name="_heading=h.17dp8vu" w:id="10"/>
       <w:bookmarkEnd w:id="10"/>
       <w:r>
         <w:rPr>
@@ -1984,7 +1972,7 @@
         </w:rPr>
         <w:t xml:space="preserve">Merchants can update the pending status of the order automatically if the payments are successful. This page can be found at </w:t>
       </w:r>
-      <w:hyperlink r:id="rId9">
+      <w:hyperlink r:id="rId10">
         <w:r>
           <w:rPr>
             <w:rFonts w:ascii="Calibri" w:cs="Calibri" w:eastAsia="Calibri" w:hAnsi="Calibri"/>
@@ -2041,16 +2029,16 @@
           <wp:inline distB="114300" distT="114300" distL="114300" distR="114300">
             <wp:extent cx="5891213" cy="3009900"/>
             <wp:effectExtent b="0" l="0" r="0" t="0"/>
-            <wp:docPr id="8" name="image6.png"/>
+            <wp:docPr id="18" name="image2.png"/>
             <a:graphic>
               <a:graphicData uri="http://schemas.openxmlformats.org/drawingml/2006/picture">
                 <pic:pic>
                   <pic:nvPicPr>
-                    <pic:cNvPr id="0" name="image6.png"/>
+                    <pic:cNvPr id="0" name="image2.png"/>
                     <pic:cNvPicPr preferRelativeResize="0"/>
                   </pic:nvPicPr>
                   <pic:blipFill>
-                    <a:blip r:embed="rId10"/>
+                    <a:blip r:embed="rId11"/>
                     <a:srcRect b="0" l="0" r="0" t="0"/>
                     <a:stretch>
                       <a:fillRect/>
@@ -2122,7 +2110,7 @@
           <w:color w:val="000000"/>
         </w:rPr>
       </w:pPr>
-      <w:bookmarkStart w:colFirst="0" w:colLast="0" w:name="_1t3h5sf" w:id="11"/>
+      <w:bookmarkStart w:colFirst="0" w:colLast="0" w:name="_heading=h.3rdcrjn" w:id="11"/>
       <w:bookmarkEnd w:id="11"/>
       <w:r>
         <w:rPr>
@@ -2285,7 +2273,7 @@
           <w:color w:val="000000"/>
         </w:rPr>
       </w:pPr>
-      <w:bookmarkStart w:colFirst="0" w:colLast="0" w:name="_4d34og8" w:id="12"/>
+      <w:bookmarkStart w:colFirst="0" w:colLast="0" w:name="_heading=h.26in1rg" w:id="12"/>
       <w:bookmarkEnd w:id="12"/>
       <w:r>
         <w:rPr>
@@ -2348,7 +2336,7 @@
           <w:color w:val="000000"/>
         </w:rPr>
       </w:pPr>
-      <w:bookmarkStart w:colFirst="0" w:colLast="0" w:name="_2s8eyo1" w:id="13"/>
+      <w:bookmarkStart w:colFirst="0" w:colLast="0" w:name="_heading=h.lnxbz9" w:id="13"/>
       <w:bookmarkEnd w:id="13"/>
       <w:r>
         <w:rPr>
@@ -2380,7 +2368,7 @@
         </w:rPr>
         <w:t xml:space="preserve">Merchants can verify the status of their payment by using the Payment Verification page. The payment verification page can be found at </w:t>
       </w:r>
-      <w:hyperlink r:id="rId11">
+      <w:hyperlink r:id="rId12">
         <w:r>
           <w:rPr>
             <w:rFonts w:ascii="Calibri" w:cs="Calibri" w:eastAsia="Calibri" w:hAnsi="Calibri"/>
@@ -2437,16 +2425,16 @@
           <wp:inline distB="114300" distT="114300" distL="114300" distR="114300">
             <wp:extent cx="5419725" cy="2533650"/>
             <wp:effectExtent b="0" l="0" r="0" t="0"/>
-            <wp:docPr id="10" name="image10.png"/>
+            <wp:docPr id="17" name="image13.png"/>
             <a:graphic>
               <a:graphicData uri="http://schemas.openxmlformats.org/drawingml/2006/picture">
                 <pic:pic>
                   <pic:nvPicPr>
-                    <pic:cNvPr id="0" name="image10.png"/>
+                    <pic:cNvPr id="0" name="image13.png"/>
                     <pic:cNvPicPr preferRelativeResize="0"/>
                   </pic:nvPicPr>
                   <pic:blipFill>
-                    <a:blip r:embed="rId12"/>
+                    <a:blip r:embed="rId13"/>
                     <a:srcRect b="0" l="0" r="0" t="0"/>
                     <a:stretch>
                       <a:fillRect/>
@@ -2503,7 +2491,7 @@
           <w:szCs w:val="30"/>
         </w:rPr>
       </w:pPr>
-      <w:bookmarkStart w:colFirst="0" w:colLast="0" w:name="_17dp8vu" w:id="14"/>
+      <w:bookmarkStart w:colFirst="0" w:colLast="0" w:name="_heading=h.35nkun2" w:id="14"/>
       <w:bookmarkEnd w:id="14"/>
       <w:r>
         <w:rPr>
@@ -2578,7 +2566,7 @@
         </w:rPr>
         <w:t xml:space="preserve">To refund an  order go to </w:t>
       </w:r>
-      <w:hyperlink r:id="rId13">
+      <w:hyperlink r:id="rId14">
         <w:r>
           <w:rPr>
             <w:rFonts w:ascii="Calibri" w:cs="Calibri" w:eastAsia="Calibri" w:hAnsi="Calibri"/>
@@ -2635,16 +2623,16 @@
           <wp:inline distB="114300" distT="114300" distL="114300" distR="114300">
             <wp:extent cx="5731200" cy="1828800"/>
             <wp:effectExtent b="0" l="0" r="0" t="0"/>
-            <wp:docPr id="12" name="image12.png"/>
+            <wp:docPr id="20" name="image4.png"/>
             <a:graphic>
               <a:graphicData uri="http://schemas.openxmlformats.org/drawingml/2006/picture">
                 <pic:pic>
                   <pic:nvPicPr>
-                    <pic:cNvPr id="0" name="image12.png"/>
+                    <pic:cNvPr id="0" name="image4.png"/>
                     <pic:cNvPicPr preferRelativeResize="0"/>
                   </pic:nvPicPr>
                   <pic:blipFill>
-                    <a:blip r:embed="rId14"/>
+                    <a:blip r:embed="rId15"/>
                     <a:srcRect b="0" l="0" r="0" t="0"/>
                     <a:stretch>
                       <a:fillRect/>
@@ -2700,7 +2688,7 @@
           <w:color w:val="000000"/>
         </w:rPr>
       </w:pPr>
-      <w:bookmarkStart w:colFirst="0" w:colLast="0" w:name="_3rdcrjn" w:id="15"/>
+      <w:bookmarkStart w:colFirst="0" w:colLast="0" w:name="_heading=h.1ksv4uv" w:id="15"/>
       <w:bookmarkEnd w:id="15"/>
       <w:r>
         <w:rPr>
@@ -2844,7 +2832,7 @@
         <w:widowControl w:val="0"/>
         <w:numPr>
           <w:ilvl w:val="0"/>
-          <w:numId w:val="1"/>
+          <w:numId w:val="3"/>
         </w:numPr>
         <w:spacing w:line="240" w:lineRule="auto"/>
         <w:ind w:left="720" w:hanging="360"/>
@@ -2870,7 +2858,7 @@
         <w:widowControl w:val="0"/>
         <w:numPr>
           <w:ilvl w:val="0"/>
-          <w:numId w:val="1"/>
+          <w:numId w:val="3"/>
         </w:numPr>
         <w:spacing w:line="240" w:lineRule="auto"/>
         <w:ind w:left="720" w:hanging="360"/>
@@ -2949,7 +2937,6 @@
           </w:tcPr>
           <w:p>
             <w:pPr>
-              <w:pageBreakBefore w:val="0"/>
               <w:widowControl w:val="0"/>
               <w:spacing w:after="200" w:line="240" w:lineRule="auto"/>
               <w:rPr>
@@ -2986,7 +2973,6 @@
           </w:tcPr>
           <w:p>
             <w:pPr>
-              <w:pageBreakBefore w:val="0"/>
               <w:widowControl w:val="0"/>
               <w:spacing w:after="200" w:line="240" w:lineRule="auto"/>
               <w:rPr>
@@ -3029,7 +3015,6 @@
           </w:tcPr>
           <w:p>
             <w:pPr>
-              <w:pageBreakBefore w:val="0"/>
               <w:widowControl w:val="0"/>
               <w:spacing w:after="200" w:line="240" w:lineRule="auto"/>
               <w:rPr>
@@ -3060,7 +3045,6 @@
           </w:tcPr>
           <w:p>
             <w:pPr>
-              <w:pageBreakBefore w:val="0"/>
               <w:widowControl w:val="0"/>
               <w:spacing w:after="200" w:line="240" w:lineRule="auto"/>
               <w:rPr>
@@ -3104,9 +3088,9 @@
         <w:pageBreakBefore w:val="0"/>
         <w:numPr>
           <w:ilvl w:val="0"/>
-          <w:numId w:val="1"/>
+          <w:numId w:val="3"/>
         </w:numPr>
-        <w:spacing w:after="0" w:afterAutospacing="0" w:line="240" w:lineRule="auto"/>
+        <w:spacing w:after="0" w:line="240" w:lineRule="auto"/>
         <w:ind w:left="720" w:hanging="360"/>
         <w:rPr>
           <w:rFonts w:ascii="Calibri" w:cs="Calibri" w:eastAsia="Calibri" w:hAnsi="Calibri"/>
@@ -3129,7 +3113,7 @@
         <w:pageBreakBefore w:val="0"/>
         <w:numPr>
           <w:ilvl w:val="0"/>
-          <w:numId w:val="1"/>
+          <w:numId w:val="3"/>
         </w:numPr>
         <w:spacing w:after="150" w:line="240" w:lineRule="auto"/>
         <w:ind w:left="720" w:hanging="360"/>
@@ -3385,16 +3369,16 @@
           <wp:inline distB="114300" distT="114300" distL="114300" distR="114300">
             <wp:extent cx="5734050" cy="2782639"/>
             <wp:effectExtent b="0" l="0" r="0" t="0"/>
-            <wp:docPr id="6" name="image13.png"/>
+            <wp:docPr id="19" name="image8.png"/>
             <a:graphic>
               <a:graphicData uri="http://schemas.openxmlformats.org/drawingml/2006/picture">
                 <pic:pic>
                   <pic:nvPicPr>
-                    <pic:cNvPr id="0" name="image13.png"/>
+                    <pic:cNvPr id="0" name="image8.png"/>
                     <pic:cNvPicPr preferRelativeResize="0"/>
                   </pic:nvPicPr>
                   <pic:blipFill>
-                    <a:blip r:embed="rId15"/>
+                    <a:blip r:embed="rId16"/>
                     <a:srcRect b="0" l="0" r="0" t="0"/>
                     <a:stretch>
                       <a:fillRect/>
@@ -3526,7 +3510,7 @@
         <w:widowControl w:val="0"/>
         <w:numPr>
           <w:ilvl w:val="0"/>
-          <w:numId w:val="3"/>
+          <w:numId w:val="5"/>
         </w:numPr>
         <w:spacing w:line="240" w:lineRule="auto"/>
         <w:ind w:left="720" w:hanging="360"/>
@@ -3552,7 +3536,7 @@
         <w:widowControl w:val="0"/>
         <w:numPr>
           <w:ilvl w:val="0"/>
-          <w:numId w:val="3"/>
+          <w:numId w:val="5"/>
         </w:numPr>
         <w:spacing w:line="240" w:lineRule="auto"/>
         <w:ind w:left="720" w:hanging="360"/>
@@ -3578,7 +3562,7 @@
         <w:widowControl w:val="0"/>
         <w:numPr>
           <w:ilvl w:val="0"/>
-          <w:numId w:val="3"/>
+          <w:numId w:val="5"/>
         </w:numPr>
         <w:spacing w:line="240" w:lineRule="auto"/>
         <w:ind w:left="720" w:hanging="360"/>
@@ -3604,7 +3588,7 @@
         <w:widowControl w:val="0"/>
         <w:numPr>
           <w:ilvl w:val="0"/>
-          <w:numId w:val="3"/>
+          <w:numId w:val="5"/>
         </w:numPr>
         <w:spacing w:line="240" w:lineRule="auto"/>
         <w:ind w:left="720" w:hanging="360"/>
@@ -3647,16 +3631,16 @@
           <wp:inline distB="114300" distT="114300" distL="114300" distR="114300">
             <wp:extent cx="4524375" cy="5591175"/>
             <wp:effectExtent b="0" l="0" r="0" t="0"/>
-            <wp:docPr id="7" name="image4.png"/>
+            <wp:docPr id="22" name="image3.png"/>
             <a:graphic>
               <a:graphicData uri="http://schemas.openxmlformats.org/drawingml/2006/picture">
                 <pic:pic>
                   <pic:nvPicPr>
-                    <pic:cNvPr id="0" name="image4.png"/>
+                    <pic:cNvPr id="0" name="image3.png"/>
                     <pic:cNvPicPr preferRelativeResize="0"/>
                   </pic:nvPicPr>
                   <pic:blipFill>
-                    <a:blip r:embed="rId16"/>
+                    <a:blip r:embed="rId17"/>
                     <a:srcRect b="0" l="0" r="0" t="0"/>
                     <a:stretch>
                       <a:fillRect/>
@@ -3725,7 +3709,7 @@
           <w:szCs w:val="36"/>
         </w:rPr>
       </w:pPr>
-      <w:bookmarkStart w:colFirst="0" w:colLast="0" w:name="_b9r64tosxp5a" w:id="16"/>
+      <w:bookmarkStart w:colFirst="0" w:colLast="0" w:name="_heading=h.44sinio" w:id="16"/>
       <w:bookmarkEnd w:id="16"/>
       <w:r>
         <w:rPr>
@@ -3753,7 +3737,7 @@
           <w:szCs w:val="24"/>
         </w:rPr>
       </w:pPr>
-      <w:bookmarkStart w:colFirst="0" w:colLast="0" w:name="_z35dx8z1jhih" w:id="17"/>
+      <w:bookmarkStart w:colFirst="0" w:colLast="0" w:name="_heading=h.2jxsxqh" w:id="17"/>
       <w:bookmarkEnd w:id="17"/>
       <w:r>
         <w:rPr>
@@ -3832,7 +3816,7 @@
           <w:szCs w:val="24"/>
         </w:rPr>
       </w:pPr>
-      <w:hyperlink r:id="rId17">
+      <w:hyperlink r:id="rId18">
         <w:r>
           <w:rPr>
             <w:rFonts w:ascii="Calibri" w:cs="Calibri" w:eastAsia="Calibri" w:hAnsi="Calibri"/>
@@ -3910,16 +3894,16 @@
           <wp:inline distB="114300" distT="114300" distL="114300" distR="114300">
             <wp:extent cx="5191125" cy="2809875"/>
             <wp:effectExtent b="0" l="0" r="0" t="0"/>
-            <wp:docPr id="13" name="image7.png"/>
+            <wp:docPr id="21" name="image6.png"/>
             <a:graphic>
               <a:graphicData uri="http://schemas.openxmlformats.org/drawingml/2006/picture">
                 <pic:pic>
                   <pic:nvPicPr>
-                    <pic:cNvPr id="0" name="image7.png"/>
+                    <pic:cNvPr id="0" name="image6.png"/>
                     <pic:cNvPicPr preferRelativeResize="0"/>
                   </pic:nvPicPr>
                   <pic:blipFill>
-                    <a:blip r:embed="rId18"/>
+                    <a:blip r:embed="rId19"/>
                     <a:srcRect b="0" l="0" r="0" t="0"/>
                     <a:stretch>
                       <a:fillRect/>
@@ -3960,7 +3944,7 @@
           <w:szCs w:val="24"/>
         </w:rPr>
       </w:pPr>
-      <w:bookmarkStart w:colFirst="0" w:colLast="0" w:name="_oax28cr1rul2" w:id="18"/>
+      <w:bookmarkStart w:colFirst="0" w:colLast="0" w:name="_heading=h.z337ya" w:id="18"/>
       <w:bookmarkEnd w:id="18"/>
       <w:r>
         <w:rPr>
@@ -4021,7 +4005,7 @@
           <w:u w:val="single"/>
         </w:rPr>
       </w:pPr>
-      <w:hyperlink r:id="rId19">
+      <w:hyperlink r:id="rId20">
         <w:r>
           <w:rPr>
             <w:rFonts w:ascii="Calibri" w:cs="Calibri" w:eastAsia="Calibri" w:hAnsi="Calibri"/>
@@ -4084,16 +4068,16 @@
           <wp:inline distB="114300" distT="114300" distL="114300" distR="114300">
             <wp:extent cx="5467350" cy="2857500"/>
             <wp:effectExtent b="0" l="0" r="0" t="0"/>
-            <wp:docPr id="3" name="image11.png"/>
+            <wp:docPr id="25" name="image9.png"/>
             <a:graphic>
               <a:graphicData uri="http://schemas.openxmlformats.org/drawingml/2006/picture">
                 <pic:pic>
                   <pic:nvPicPr>
-                    <pic:cNvPr id="0" name="image11.png"/>
+                    <pic:cNvPr id="0" name="image9.png"/>
                     <pic:cNvPicPr preferRelativeResize="0"/>
                   </pic:nvPicPr>
                   <pic:blipFill>
-                    <a:blip r:embed="rId20"/>
+                    <a:blip r:embed="rId21"/>
                     <a:srcRect b="0" l="0" r="0" t="0"/>
                     <a:stretch>
                       <a:fillRect/>
@@ -4134,7 +4118,7 @@
           <w:szCs w:val="24"/>
         </w:rPr>
       </w:pPr>
-      <w:bookmarkStart w:colFirst="0" w:colLast="0" w:name="_irxqg3kgf7m0" w:id="19"/>
+      <w:bookmarkStart w:colFirst="0" w:colLast="0" w:name="_heading=h.3j2qqm3" w:id="19"/>
       <w:bookmarkEnd w:id="19"/>
       <w:r>
         <w:rPr>
@@ -4213,7 +4197,7 @@
           <w:szCs w:val="24"/>
         </w:rPr>
       </w:pPr>
-      <w:hyperlink r:id="rId21">
+      <w:hyperlink r:id="rId22">
         <w:r>
           <w:rPr>
             <w:rFonts w:ascii="Calibri" w:cs="Calibri" w:eastAsia="Calibri" w:hAnsi="Calibri"/>
@@ -4291,16 +4275,16 @@
           <wp:inline distB="114300" distT="114300" distL="114300" distR="114300">
             <wp:extent cx="5731200" cy="2565400"/>
             <wp:effectExtent b="0" l="0" r="0" t="0"/>
-            <wp:docPr id="4" name="image8.png"/>
+            <wp:docPr id="23" name="image1.png"/>
             <a:graphic>
               <a:graphicData uri="http://schemas.openxmlformats.org/drawingml/2006/picture">
                 <pic:pic>
                   <pic:nvPicPr>
-                    <pic:cNvPr id="0" name="image8.png"/>
+                    <pic:cNvPr id="0" name="image1.png"/>
                     <pic:cNvPicPr preferRelativeResize="0"/>
                   </pic:nvPicPr>
                   <pic:blipFill>
-                    <a:blip r:embed="rId22"/>
+                    <a:blip r:embed="rId23"/>
                     <a:srcRect b="0" l="0" r="0" t="0"/>
                     <a:stretch>
                       <a:fillRect/>
@@ -4358,7 +4342,7 @@
           <w:szCs w:val="24"/>
         </w:rPr>
       </w:pPr>
-      <w:bookmarkStart w:colFirst="0" w:colLast="0" w:name="_n5tux3kzc92d" w:id="20"/>
+      <w:bookmarkStart w:colFirst="0" w:colLast="0" w:name="_heading=h.1y810tw" w:id="20"/>
       <w:bookmarkEnd w:id="20"/>
       <w:r>
         <w:rPr>
@@ -4437,7 +4421,7 @@
           <w:szCs w:val="24"/>
         </w:rPr>
       </w:pPr>
-      <w:hyperlink r:id="rId23">
+      <w:hyperlink r:id="rId24">
         <w:r>
           <w:rPr>
             <w:rFonts w:ascii="Calibri" w:cs="Calibri" w:eastAsia="Calibri" w:hAnsi="Calibri"/>
@@ -4500,16 +4484,16 @@
           <wp:inline distB="114300" distT="114300" distL="114300" distR="114300">
             <wp:extent cx="3629025" cy="1238250"/>
             <wp:effectExtent b="0" l="0" r="0" t="0"/>
-            <wp:docPr id="5" name="image3.png"/>
+            <wp:docPr id="24" name="image7.png"/>
             <a:graphic>
               <a:graphicData uri="http://schemas.openxmlformats.org/drawingml/2006/picture">
                 <pic:pic>
                   <pic:nvPicPr>
-                    <pic:cNvPr id="0" name="image3.png"/>
+                    <pic:cNvPr id="0" name="image7.png"/>
                     <pic:cNvPicPr preferRelativeResize="0"/>
                   </pic:nvPicPr>
                   <pic:blipFill>
-                    <a:blip r:embed="rId24"/>
+                    <a:blip r:embed="rId25"/>
                     <a:srcRect b="0" l="0" r="0" t="0"/>
                     <a:stretch>
                       <a:fillRect/>
@@ -4550,7 +4534,7 @@
           <w:szCs w:val="24"/>
         </w:rPr>
       </w:pPr>
-      <w:bookmarkStart w:colFirst="0" w:colLast="0" w:name="_6dp7t6cvg7ac" w:id="21"/>
+      <w:bookmarkStart w:colFirst="0" w:colLast="0" w:name="_heading=h.4i7ojhp" w:id="21"/>
       <w:bookmarkEnd w:id="21"/>
       <w:r>
         <w:rPr>
@@ -4573,7 +4557,7 @@
           <w:szCs w:val="24"/>
         </w:rPr>
       </w:pPr>
-      <w:bookmarkStart w:colFirst="0" w:colLast="0" w:name="_qqbowv36rl9q" w:id="22"/>
+      <w:bookmarkStart w:colFirst="0" w:colLast="0" w:name="_heading=h.2xcytpi" w:id="22"/>
       <w:bookmarkEnd w:id="22"/>
       <w:r>
         <w:rPr>
@@ -4657,7 +4641,7 @@
           <w:szCs w:val="24"/>
         </w:rPr>
       </w:pPr>
-      <w:hyperlink r:id="rId25">
+      <w:hyperlink r:id="rId26">
         <w:r>
           <w:rPr>
             <w:rFonts w:ascii="Calibri" w:cs="Calibri" w:eastAsia="Calibri" w:hAnsi="Calibri"/>
@@ -4737,16 +4721,16 @@
           <wp:inline distB="114300" distT="114300" distL="114300" distR="114300">
             <wp:extent cx="5731200" cy="1993900"/>
             <wp:effectExtent b="0" l="0" r="0" t="0"/>
-            <wp:docPr id="2" name="image2.png"/>
+            <wp:docPr id="26" name="image10.png"/>
             <a:graphic>
               <a:graphicData uri="http://schemas.openxmlformats.org/drawingml/2006/picture">
                 <pic:pic>
                   <pic:nvPicPr>
-                    <pic:cNvPr id="0" name="image2.png"/>
+                    <pic:cNvPr id="0" name="image10.png"/>
                     <pic:cNvPicPr preferRelativeResize="0"/>
                   </pic:nvPicPr>
                   <pic:blipFill>
-                    <a:blip r:embed="rId26"/>
+                    <a:blip r:embed="rId27"/>
                     <a:srcRect b="0" l="0" r="0" t="0"/>
                     <a:stretch>
                       <a:fillRect/>
@@ -4784,7 +4768,7 @@
           <w:szCs w:val="36"/>
         </w:rPr>
       </w:pPr>
-      <w:bookmarkStart w:colFirst="0" w:colLast="0" w:name="_r23221ofu80" w:id="23"/>
+      <w:bookmarkStart w:colFirst="0" w:colLast="0" w:name="_heading=h.1ci93xb" w:id="23"/>
       <w:bookmarkEnd w:id="23"/>
       <w:r>
         <w:rPr>
@@ -4808,7 +4792,7 @@
           <w:szCs w:val="24"/>
         </w:rPr>
       </w:pPr>
-      <w:hyperlink r:id="rId27">
+      <w:hyperlink r:id="rId28">
         <w:r>
           <w:rPr>
             <w:rFonts w:ascii="Calibri" w:cs="Calibri" w:eastAsia="Calibri" w:hAnsi="Calibri"/>
@@ -5123,117 +5107,9 @@
         <w:ind w:left="720" w:hanging="360"/>
       </w:pPr>
       <w:rPr>
-        <w:u w:val="none"/>
-      </w:rPr>
-    </w:lvl>
-    <w:lvl w:ilvl="1">
-      <w:start w:val="1"/>
-      <w:numFmt w:val="lowerLetter"/>
-      <w:lvlText w:val="%2."/>
-      <w:lvlJc w:val="left"/>
-      <w:pPr>
-        <w:ind w:left="1440" w:hanging="360"/>
-      </w:pPr>
-      <w:rPr>
-        <w:u w:val="none"/>
-      </w:rPr>
-    </w:lvl>
-    <w:lvl w:ilvl="2">
-      <w:start w:val="1"/>
-      <w:numFmt w:val="lowerRoman"/>
-      <w:lvlText w:val="%3."/>
-      <w:lvlJc w:val="right"/>
-      <w:pPr>
-        <w:ind w:left="2160" w:hanging="360"/>
-      </w:pPr>
-      <w:rPr>
-        <w:u w:val="none"/>
-      </w:rPr>
-    </w:lvl>
-    <w:lvl w:ilvl="3">
-      <w:start w:val="1"/>
-      <w:numFmt w:val="decimal"/>
-      <w:lvlText w:val="%4."/>
-      <w:lvlJc w:val="left"/>
-      <w:pPr>
-        <w:ind w:left="2880" w:hanging="360"/>
-      </w:pPr>
-      <w:rPr>
-        <w:u w:val="none"/>
-      </w:rPr>
-    </w:lvl>
-    <w:lvl w:ilvl="4">
-      <w:start w:val="1"/>
-      <w:numFmt w:val="lowerLetter"/>
-      <w:lvlText w:val="%5."/>
-      <w:lvlJc w:val="left"/>
-      <w:pPr>
-        <w:ind w:left="3600" w:hanging="360"/>
-      </w:pPr>
-      <w:rPr>
-        <w:u w:val="none"/>
-      </w:rPr>
-    </w:lvl>
-    <w:lvl w:ilvl="5">
-      <w:start w:val="1"/>
-      <w:numFmt w:val="lowerRoman"/>
-      <w:lvlText w:val="%6."/>
-      <w:lvlJc w:val="right"/>
-      <w:pPr>
-        <w:ind w:left="4320" w:hanging="360"/>
-      </w:pPr>
-      <w:rPr>
-        <w:u w:val="none"/>
-      </w:rPr>
-    </w:lvl>
-    <w:lvl w:ilvl="6">
-      <w:start w:val="1"/>
-      <w:numFmt w:val="decimal"/>
-      <w:lvlText w:val="%7."/>
-      <w:lvlJc w:val="left"/>
-      <w:pPr>
-        <w:ind w:left="5040" w:hanging="360"/>
-      </w:pPr>
-      <w:rPr>
-        <w:u w:val="none"/>
-      </w:rPr>
-    </w:lvl>
-    <w:lvl w:ilvl="7">
-      <w:start w:val="1"/>
-      <w:numFmt w:val="lowerLetter"/>
-      <w:lvlText w:val="%8."/>
-      <w:lvlJc w:val="left"/>
-      <w:pPr>
-        <w:ind w:left="5760" w:hanging="360"/>
-      </w:pPr>
-      <w:rPr>
-        <w:u w:val="none"/>
-      </w:rPr>
-    </w:lvl>
-    <w:lvl w:ilvl="8">
-      <w:start w:val="1"/>
-      <w:numFmt w:val="lowerRoman"/>
-      <w:lvlText w:val="%9."/>
-      <w:lvlJc w:val="right"/>
-      <w:pPr>
-        <w:ind w:left="6480" w:hanging="360"/>
-      </w:pPr>
-      <w:rPr>
-        <w:u w:val="none"/>
-      </w:rPr>
-    </w:lvl>
-  </w:abstractNum>
-  <w:abstractNum w:abstractNumId="2">
-    <w:lvl w:ilvl="0">
-      <w:start w:val="1"/>
-      <w:numFmt w:val="decimal"/>
-      <w:lvlText w:val="%1."/>
-      <w:lvlJc w:val="left"/>
-      <w:pPr>
-        <w:ind w:left="720" w:hanging="360"/>
-      </w:pPr>
-      <w:rPr>
-        <w:b w:val="0"/>
+        <w:rFonts w:ascii="Calibri" w:cs="Calibri" w:eastAsia="Calibri" w:hAnsi="Calibri"/>
+        <w:b w:val="1"/>
+        <w:color w:val="000000"/>
         <w:vertAlign w:val="baseline"/>
       </w:rPr>
     </w:lvl>
@@ -5328,6 +5204,116 @@
       <w:lvlJc w:val="right"/>
       <w:pPr>
         <w:ind w:left="6480" w:hanging="180"/>
+      </w:pPr>
+      <w:rPr>
+        <w:vertAlign w:val="baseline"/>
+      </w:rPr>
+    </w:lvl>
+  </w:abstractNum>
+  <w:abstractNum w:abstractNumId="2">
+    <w:lvl w:ilvl="0">
+      <w:start w:val="1"/>
+      <w:numFmt w:val="decimal"/>
+      <w:lvlText w:val=""/>
+      <w:lvlJc w:val="left"/>
+      <w:pPr>
+        <w:ind w:left="432" w:hanging="432"/>
+      </w:pPr>
+      <w:rPr>
+        <w:vertAlign w:val="baseline"/>
+      </w:rPr>
+    </w:lvl>
+    <w:lvl w:ilvl="1">
+      <w:start w:val="1"/>
+      <w:numFmt w:val="decimal"/>
+      <w:lvlText w:val=""/>
+      <w:lvlJc w:val="left"/>
+      <w:pPr>
+        <w:ind w:left="576" w:hanging="576"/>
+      </w:pPr>
+      <w:rPr>
+        <w:vertAlign w:val="baseline"/>
+      </w:rPr>
+    </w:lvl>
+    <w:lvl w:ilvl="2">
+      <w:start w:val="1"/>
+      <w:numFmt w:val="decimal"/>
+      <w:lvlText w:val=""/>
+      <w:lvlJc w:val="left"/>
+      <w:pPr>
+        <w:ind w:left="720" w:hanging="720"/>
+      </w:pPr>
+      <w:rPr>
+        <w:vertAlign w:val="baseline"/>
+      </w:rPr>
+    </w:lvl>
+    <w:lvl w:ilvl="3">
+      <w:start w:val="1"/>
+      <w:numFmt w:val="decimal"/>
+      <w:lvlText w:val=""/>
+      <w:lvlJc w:val="left"/>
+      <w:pPr>
+        <w:ind w:left="864" w:hanging="864"/>
+      </w:pPr>
+      <w:rPr>
+        <w:vertAlign w:val="baseline"/>
+      </w:rPr>
+    </w:lvl>
+    <w:lvl w:ilvl="4">
+      <w:start w:val="1"/>
+      <w:numFmt w:val="decimal"/>
+      <w:lvlText w:val=""/>
+      <w:lvlJc w:val="left"/>
+      <w:pPr>
+        <w:ind w:left="1008" w:hanging="1008"/>
+      </w:pPr>
+      <w:rPr>
+        <w:vertAlign w:val="baseline"/>
+      </w:rPr>
+    </w:lvl>
+    <w:lvl w:ilvl="5">
+      <w:start w:val="1"/>
+      <w:numFmt w:val="decimal"/>
+      <w:lvlText w:val=""/>
+      <w:lvlJc w:val="left"/>
+      <w:pPr>
+        <w:ind w:left="1152" w:hanging="1152"/>
+      </w:pPr>
+      <w:rPr>
+        <w:vertAlign w:val="baseline"/>
+      </w:rPr>
+    </w:lvl>
+    <w:lvl w:ilvl="6">
+      <w:start w:val="1"/>
+      <w:numFmt w:val="decimal"/>
+      <w:lvlText w:val=""/>
+      <w:lvlJc w:val="left"/>
+      <w:pPr>
+        <w:ind w:left="1296" w:hanging="1296"/>
+      </w:pPr>
+      <w:rPr>
+        <w:vertAlign w:val="baseline"/>
+      </w:rPr>
+    </w:lvl>
+    <w:lvl w:ilvl="7">
+      <w:start w:val="1"/>
+      <w:numFmt w:val="decimal"/>
+      <w:lvlText w:val=""/>
+      <w:lvlJc w:val="left"/>
+      <w:pPr>
+        <w:ind w:left="1440" w:hanging="1440"/>
+      </w:pPr>
+      <w:rPr>
+        <w:vertAlign w:val="baseline"/>
+      </w:rPr>
+    </w:lvl>
+    <w:lvl w:ilvl="8">
+      <w:start w:val="1"/>
+      <w:numFmt w:val="decimal"/>
+      <w:lvlText w:val=""/>
+      <w:lvlJc w:val="left"/>
+      <w:pPr>
+        <w:ind w:left="1584" w:hanging="1584"/>
       </w:pPr>
       <w:rPr>
         <w:vertAlign w:val="baseline"/>
@@ -5454,9 +5440,7 @@
         <w:ind w:left="720" w:hanging="360"/>
       </w:pPr>
       <w:rPr>
-        <w:rFonts w:ascii="Calibri" w:cs="Calibri" w:eastAsia="Calibri" w:hAnsi="Calibri"/>
-        <w:b w:val="1"/>
-        <w:color w:val="000000"/>
+        <w:b w:val="0"/>
         <w:vertAlign w:val="baseline"/>
       </w:rPr>
     </w:lvl>
@@ -5561,109 +5545,109 @@
     <w:lvl w:ilvl="0">
       <w:start w:val="1"/>
       <w:numFmt w:val="decimal"/>
-      <w:lvlText w:val=""/>
+      <w:lvlText w:val="%1."/>
       <w:lvlJc w:val="left"/>
       <w:pPr>
-        <w:ind w:left="432" w:hanging="432"/>
+        <w:ind w:left="720" w:hanging="360"/>
       </w:pPr>
       <w:rPr>
-        <w:vertAlign w:val="baseline"/>
+        <w:u w:val="none"/>
       </w:rPr>
     </w:lvl>
     <w:lvl w:ilvl="1">
       <w:start w:val="1"/>
-      <w:numFmt w:val="decimal"/>
-      <w:lvlText w:val=""/>
+      <w:numFmt w:val="lowerLetter"/>
+      <w:lvlText w:val="%2."/>
       <w:lvlJc w:val="left"/>
       <w:pPr>
-        <w:ind w:left="576" w:hanging="576"/>
+        <w:ind w:left="1440" w:hanging="360"/>
       </w:pPr>
       <w:rPr>
-        <w:vertAlign w:val="baseline"/>
+        <w:u w:val="none"/>
       </w:rPr>
     </w:lvl>
     <w:lvl w:ilvl="2">
       <w:start w:val="1"/>
-      <w:numFmt w:val="decimal"/>
-      <w:lvlText w:val=""/>
-      <w:lvlJc w:val="left"/>
-      <w:pPr>
-        <w:ind w:left="720" w:hanging="720"/>
+      <w:numFmt w:val="lowerRoman"/>
+      <w:lvlText w:val="%3."/>
+      <w:lvlJc w:val="right"/>
+      <w:pPr>
+        <w:ind w:left="2160" w:hanging="360"/>
       </w:pPr>
       <w:rPr>
-        <w:vertAlign w:val="baseline"/>
+        <w:u w:val="none"/>
       </w:rPr>
     </w:lvl>
     <w:lvl w:ilvl="3">
       <w:start w:val="1"/>
       <w:numFmt w:val="decimal"/>
-      <w:lvlText w:val=""/>
+      <w:lvlText w:val="%4."/>
       <w:lvlJc w:val="left"/>
       <w:pPr>
-        <w:ind w:left="864" w:hanging="864"/>
+        <w:ind w:left="2880" w:hanging="360"/>
       </w:pPr>
       <w:rPr>
-        <w:vertAlign w:val="baseline"/>
+        <w:u w:val="none"/>
       </w:rPr>
     </w:lvl>
     <w:lvl w:ilvl="4">
       <w:start w:val="1"/>
-      <w:numFmt w:val="decimal"/>
-      <w:lvlText w:val=""/>
+      <w:numFmt w:val="lowerLetter"/>
+      <w:lvlText w:val="%5."/>
       <w:lvlJc w:val="left"/>
       <w:pPr>
-        <w:ind w:left="1008" w:hanging="1008"/>
+        <w:ind w:left="3600" w:hanging="360"/>
       </w:pPr>
       <w:rPr>
-        <w:vertAlign w:val="baseline"/>
+        <w:u w:val="none"/>
       </w:rPr>
     </w:lvl>
     <w:lvl w:ilvl="5">
       <w:start w:val="1"/>
-      <w:numFmt w:val="decimal"/>
-      <w:lvlText w:val=""/>
-      <w:lvlJc w:val="left"/>
-      <w:pPr>
-        <w:ind w:left="1152" w:hanging="1152"/>
+      <w:numFmt w:val="lowerRoman"/>
+      <w:lvlText w:val="%6."/>
+      <w:lvlJc w:val="right"/>
+      <w:pPr>
+        <w:ind w:left="4320" w:hanging="360"/>
       </w:pPr>
       <w:rPr>
-        <w:vertAlign w:val="baseline"/>
+        <w:u w:val="none"/>
       </w:rPr>
     </w:lvl>
     <w:lvl w:ilvl="6">
       <w:start w:val="1"/>
       <w:numFmt w:val="decimal"/>
-      <w:lvlText w:val=""/>
+      <w:lvlText w:val="%7."/>
       <w:lvlJc w:val="left"/>
       <w:pPr>
-        <w:ind w:left="1296" w:hanging="1296"/>
+        <w:ind w:left="5040" w:hanging="360"/>
       </w:pPr>
       <w:rPr>
-        <w:vertAlign w:val="baseline"/>
+        <w:u w:val="none"/>
       </w:rPr>
     </w:lvl>
     <w:lvl w:ilvl="7">
       <w:start w:val="1"/>
-      <w:numFmt w:val="decimal"/>
-      <w:lvlText w:val=""/>
+      <w:numFmt w:val="lowerLetter"/>
+      <w:lvlText w:val="%8."/>
       <w:lvlJc w:val="left"/>
       <w:pPr>
-        <w:ind w:left="1440" w:hanging="1440"/>
+        <w:ind w:left="5760" w:hanging="360"/>
       </w:pPr>
       <w:rPr>
-        <w:vertAlign w:val="baseline"/>
+        <w:u w:val="none"/>
       </w:rPr>
     </w:lvl>
     <w:lvl w:ilvl="8">
       <w:start w:val="1"/>
-      <w:numFmt w:val="decimal"/>
-      <w:lvlText w:val=""/>
-      <w:lvlJc w:val="left"/>
-      <w:pPr>
-        <w:ind w:left="1584" w:hanging="1584"/>
+      <w:numFmt w:val="lowerRoman"/>
+      <w:lvlText w:val="%9."/>
+      <w:lvlJc w:val="right"/>
+      <w:pPr>
+        <w:ind w:left="6480" w:hanging="360"/>
       </w:pPr>
       <w:rPr>
-        <w:vertAlign w:val="baseline"/>
+        <w:u w:val="none"/>
       </w:rPr>
     </w:lvl>
   </w:abstractNum>
@@ -5819,6 +5803,181 @@
       <w:sz w:val="52"/>
       <w:szCs w:val="52"/>
     </w:rPr>
+  </w:style>
+  <w:style w:type="paragraph" w:styleId="Normal" w:default="1">
+    <w:name w:val="normal"/>
+  </w:style>
+  <w:style w:type="table" w:styleId="TableNormal" w:default="1">
+    <w:name w:val="Table Normal"/>
+  </w:style>
+  <w:style w:type="paragraph" w:styleId="Heading1">
+    <w:name w:val="heading 1"/>
+    <w:basedOn w:val="Normal"/>
+    <w:next w:val="Normal"/>
+    <w:pPr>
+      <w:keepNext w:val="1"/>
+      <w:keepLines w:val="1"/>
+      <w:pageBreakBefore w:val="0"/>
+      <w:spacing w:after="120" w:before="400" w:lineRule="auto"/>
+    </w:pPr>
+    <w:rPr>
+      <w:sz w:val="40"/>
+      <w:szCs w:val="40"/>
+    </w:rPr>
+  </w:style>
+  <w:style w:type="paragraph" w:styleId="Heading2">
+    <w:name w:val="heading 2"/>
+    <w:basedOn w:val="Normal"/>
+    <w:next w:val="Normal"/>
+    <w:pPr>
+      <w:keepNext w:val="1"/>
+      <w:keepLines w:val="1"/>
+      <w:pageBreakBefore w:val="0"/>
+      <w:spacing w:after="120" w:before="360" w:lineRule="auto"/>
+    </w:pPr>
+    <w:rPr>
+      <w:b w:val="0"/>
+      <w:sz w:val="32"/>
+      <w:szCs w:val="32"/>
+    </w:rPr>
+  </w:style>
+  <w:style w:type="paragraph" w:styleId="Heading3">
+    <w:name w:val="heading 3"/>
+    <w:basedOn w:val="Normal"/>
+    <w:next w:val="Normal"/>
+    <w:pPr>
+      <w:keepNext w:val="1"/>
+      <w:keepLines w:val="1"/>
+      <w:pageBreakBefore w:val="0"/>
+      <w:spacing w:after="80" w:before="320" w:lineRule="auto"/>
+    </w:pPr>
+    <w:rPr>
+      <w:b w:val="0"/>
+      <w:color w:val="434343"/>
+      <w:sz w:val="28"/>
+      <w:szCs w:val="28"/>
+    </w:rPr>
+  </w:style>
+  <w:style w:type="paragraph" w:styleId="Heading4">
+    <w:name w:val="heading 4"/>
+    <w:basedOn w:val="Normal"/>
+    <w:next w:val="Normal"/>
+    <w:pPr>
+      <w:keepNext w:val="1"/>
+      <w:keepLines w:val="1"/>
+      <w:pageBreakBefore w:val="0"/>
+      <w:spacing w:after="80" w:before="280" w:lineRule="auto"/>
+    </w:pPr>
+    <w:rPr>
+      <w:color w:val="666666"/>
+      <w:sz w:val="24"/>
+      <w:szCs w:val="24"/>
+    </w:rPr>
+  </w:style>
+  <w:style w:type="paragraph" w:styleId="Heading5">
+    <w:name w:val="heading 5"/>
+    <w:basedOn w:val="Normal"/>
+    <w:next w:val="Normal"/>
+    <w:pPr>
+      <w:keepNext w:val="1"/>
+      <w:keepLines w:val="1"/>
+      <w:pageBreakBefore w:val="0"/>
+      <w:spacing w:after="80" w:before="240" w:lineRule="auto"/>
+    </w:pPr>
+    <w:rPr>
+      <w:color w:val="666666"/>
+      <w:sz w:val="22"/>
+      <w:szCs w:val="22"/>
+    </w:rPr>
+  </w:style>
+  <w:style w:type="paragraph" w:styleId="Heading6">
+    <w:name w:val="heading 6"/>
+    <w:basedOn w:val="Normal"/>
+    <w:next w:val="Normal"/>
+    <w:pPr>
+      <w:keepNext w:val="1"/>
+      <w:keepLines w:val="1"/>
+      <w:pageBreakBefore w:val="0"/>
+      <w:spacing w:after="80" w:before="240" w:lineRule="auto"/>
+    </w:pPr>
+    <w:rPr>
+      <w:i w:val="1"/>
+      <w:color w:val="666666"/>
+      <w:sz w:val="22"/>
+      <w:szCs w:val="22"/>
+    </w:rPr>
+  </w:style>
+  <w:style w:type="paragraph" w:styleId="Title">
+    <w:name w:val="Title"/>
+    <w:basedOn w:val="Normal"/>
+    <w:next w:val="Normal"/>
+    <w:pPr>
+      <w:keepNext w:val="1"/>
+      <w:keepLines w:val="1"/>
+      <w:pageBreakBefore w:val="0"/>
+      <w:spacing w:after="60" w:before="0" w:lineRule="auto"/>
+    </w:pPr>
+    <w:rPr>
+      <w:sz w:val="52"/>
+      <w:szCs w:val="52"/>
+    </w:rPr>
+  </w:style>
+  <w:style w:type="paragraph" w:styleId="Subtitle">
+    <w:name w:val="Subtitle"/>
+    <w:basedOn w:val="Normal"/>
+    <w:next w:val="Normal"/>
+    <w:pPr>
+      <w:keepNext w:val="1"/>
+      <w:keepLines w:val="1"/>
+      <w:pageBreakBefore w:val="0"/>
+      <w:spacing w:after="320" w:before="0" w:lineRule="auto"/>
+    </w:pPr>
+    <w:rPr>
+      <w:rFonts w:ascii="Arial" w:cs="Arial" w:eastAsia="Arial" w:hAnsi="Arial"/>
+      <w:i w:val="0"/>
+      <w:color w:val="666666"/>
+      <w:sz w:val="30"/>
+      <w:szCs w:val="30"/>
+    </w:rPr>
+  </w:style>
+  <w:style w:type="table" w:styleId="Table1">
+    <w:basedOn w:val="TableNormal"/>
+    <w:tblPr>
+      <w:tblStyleRowBandSize w:val="1"/>
+      <w:tblStyleColBandSize w:val="1"/>
+      <w:tblCellMar>
+        <w:top w:w="100.0" w:type="dxa"/>
+        <w:left w:w="100.0" w:type="dxa"/>
+        <w:bottom w:w="100.0" w:type="dxa"/>
+        <w:right w:w="100.0" w:type="dxa"/>
+      </w:tblCellMar>
+    </w:tblPr>
+  </w:style>
+  <w:style w:type="table" w:styleId="Table2">
+    <w:basedOn w:val="TableNormal"/>
+    <w:tblPr>
+      <w:tblStyleRowBandSize w:val="1"/>
+      <w:tblStyleColBandSize w:val="1"/>
+      <w:tblCellMar>
+        <w:top w:w="100.0" w:type="dxa"/>
+        <w:left w:w="100.0" w:type="dxa"/>
+        <w:bottom w:w="100.0" w:type="dxa"/>
+        <w:right w:w="100.0" w:type="dxa"/>
+      </w:tblCellMar>
+    </w:tblPr>
+  </w:style>
+  <w:style w:type="table" w:styleId="Table3">
+    <w:basedOn w:val="TableNormal"/>
+    <w:tblPr>
+      <w:tblStyleRowBandSize w:val="1"/>
+      <w:tblStyleColBandSize w:val="1"/>
+      <w:tblCellMar>
+        <w:top w:w="100.0" w:type="dxa"/>
+        <w:left w:w="100.0" w:type="dxa"/>
+        <w:bottom w:w="100.0" w:type="dxa"/>
+        <w:right w:w="100.0" w:type="dxa"/>
+      </w:tblCellMar>
+    </w:tblPr>
   </w:style>
   <w:style w:type="paragraph" w:styleId="Subtitle">
     <w:name w:val="Subtitle"/>
@@ -6198,4 +6357,19 @@
   </a:objectDefaults>
   <a:extraClrSchemeLst/>
 </a:theme>
+</file>
+
+<file path=customXML/item1.xml><?xml version="1.0" encoding="utf-8"?>
+<go:gDocsCustomXmlDataStorage xmlns:go="http://customooxmlschemas.google.com/" xmlns:r="http://schemas.openxmlformats.org/officeDocument/2006/relationships" uri="GoogleDocsCustomDataVersion1">
+  <go:docsCustomData xmlns:go="http://customooxmlschemas.google.com/" roundtripDataSignature="AMtx7miuaM+MIFdwB+oJy+T/sU0dEun3Pg==">AMUW2mUWSLeqdQ5QIxOlMG7SGHTIW/ztYd9AgmM7N34E3gyrCHKUc6xKsscy8xYFz3nZiaAwYaGUsJ0Bed/s3BBDfkSoHpi+rIUpUdoQ0j7LK3C4as8en220soG9UCsRQ5yyKaerszMRmb2PXH0qDuPrNiCWYmC7YS0viEY2PV13hgDHLjnvx5P3Dc3jPePse0zjx4jK4szDDOGLuXrkGW9P2y0mPvmggjlCvyzYZ0f9ksvhDVVuE+lrHDiXoyhOhttx9CD0NtPfmjYLM9vcoMhu0juIySNDrRicffD60zQdC8pBXMbLUAU/G80a6Sqdp/Wy8Amj0dAeFhCac7cKexaNmCxc/HsuV3aJHPRDa9+HesCiT1ycAae51x5lI9fw6HD7e3XCkfQYgIRab7DOlt7WaXa68tgxrOLykO2tKaU7VCBlGPh2uQEwBDjmOB68XKjawLUVbQ3P</go:docsCustomData>
+</go:gDocsCustomXmlDataStorage>
+</file>
+
+<file path=customXML/itemProps1.xml><?xml version="1.0" encoding="utf-8"?>
+<ds:datastoreItem xmlns:ds="http://schemas.openxmlformats.org/officeDocument/2006/customXml" ds:itemID="{11111111-1234-1234-1234-123412341234}">
+  <ds:schemaRefs>
+    <ds:schemaRef ds:uri="http://schemas.openxmlformats.org/officeDocument/2006/relationships"/>
+    <ds:schemaRef ds:uri="http://customooxmlschemas.google.com/"/>
+  </ds:schemaRefs>
+</ds:datastoreItem>
 </file>
</xml_diff>